<commit_message>
Week 11 Homework- DITA/Oxygen XML Author- JM
Updated version of DITA/Oxygen project.
</commit_message>
<xml_diff>
--- a/Week14-Video/Homework/Week 14 Homework- MadCap Flare Script- Julio Madrid.docx
+++ b/Week14-Video/Homework/Week 14 Homework- MadCap Flare Script- Julio Madrid.docx
@@ -246,7 +246,10 @@
               <w:cnfStyle w:val="000000000000" w:firstRow="0" w:lastRow="0" w:firstColumn="0" w:lastColumn="0" w:oddVBand="0" w:evenVBand="0" w:oddHBand="0" w:evenHBand="0" w:firstRowFirstColumn="0" w:firstRowLastColumn="0" w:lastRowFirstColumn="0" w:lastRowLastColumn="0"/>
             </w:pPr>
             <w:r>
-              <w:t xml:space="preserve">Once the Start New Project Wizard opens, enter the name of your project in the Project name field and the </w:t>
+              <w:t>After</w:t>
+            </w:r>
+            <w:r>
+              <w:t xml:space="preserve"> the Start New Project Wizard opens, enter the name of your project in the Project name field and the </w:t>
             </w:r>
             <w:r>
               <w:t xml:space="preserve">file </w:t>

</xml_diff>